<commit_message>
added exampledata and stuff
</commit_message>
<xml_diff>
--- a/Wojtek/Poster/Poster.docx
+++ b/Wojtek/Poster/Poster.docx
@@ -203,7 +203,7 @@
                     </pic:cNvPicPr>
                   </pic:nvPicPr>
                   <pic:blipFill>
-                    <a:blip r:embed="rId5">
+                    <a:blip r:embed="rId7">
                       <a:extLst>
                         <a:ext uri="{28A0092B-C50C-407E-A947-70E740481C1C}">
                           <a14:useLocalDpi xmlns:a14="http://schemas.microsoft.com/office/drawing/2010/main" val="0"/>
@@ -577,12 +577,14 @@
         </w:rPr>
         <w:t>(</w:t>
       </w:r>
+      <w:bookmarkStart w:id="0" w:name="_GoBack"/>
       <w:r>
         <w:rPr>
           <w:lang w:val="en-US"/>
         </w:rPr>
         <w:t>https://www.water.org.uk/consumers/find-your-supplier</w:t>
       </w:r>
+      <w:bookmarkEnd w:id="0"/>
       <w:r>
         <w:rPr>
           <w:lang w:val="en-US"/>
@@ -692,7 +694,7 @@
                     <pic:cNvPicPr/>
                   </pic:nvPicPr>
                   <pic:blipFill>
-                    <a:blip r:embed="rId6"/>
+                    <a:blip r:embed="rId8"/>
                     <a:stretch>
                       <a:fillRect/>
                     </a:stretch>
@@ -1915,7 +1917,7 @@
             <wp:cNvGraphicFramePr/>
             <a:graphic xmlns:a="http://schemas.openxmlformats.org/drawingml/2006/main">
               <a:graphicData uri="http://schemas.openxmlformats.org/drawingml/2006/diagram">
-                <dgm:relIds xmlns:dgm="http://schemas.openxmlformats.org/drawingml/2006/diagram" xmlns:r="http://schemas.openxmlformats.org/officeDocument/2006/relationships" r:dm="rId7" r:lo="rId8" r:qs="rId9" r:cs="rId10"/>
+                <dgm:relIds xmlns:dgm="http://schemas.openxmlformats.org/drawingml/2006/diagram" xmlns:r="http://schemas.openxmlformats.org/officeDocument/2006/relationships" r:dm="rId9" r:lo="rId10" r:qs="rId11" r:cs="rId12"/>
               </a:graphicData>
             </a:graphic>
           </wp:inline>
@@ -2224,8 +2226,6 @@
           <w:lang w:val="en-US"/>
         </w:rPr>
       </w:pPr>
-      <w:bookmarkStart w:id="0" w:name="_GoBack"/>
-      <w:bookmarkEnd w:id="0"/>
       <w:r>
         <w:rPr>
           <w:b/>
@@ -2312,7 +2312,7 @@
                     <pic:cNvPicPr/>
                   </pic:nvPicPr>
                   <pic:blipFill>
-                    <a:blip r:embed="rId12"/>
+                    <a:blip r:embed="rId14"/>
                     <a:stretch>
                       <a:fillRect/>
                     </a:stretch>
@@ -2767,7 +2767,7 @@
                     <pic:cNvPicPr/>
                   </pic:nvPicPr>
                   <pic:blipFill>
-                    <a:blip r:embed="rId13"/>
+                    <a:blip r:embed="rId15"/>
                     <a:stretch>
                       <a:fillRect/>
                     </a:stretch>
@@ -2884,6 +2884,56 @@
     </w:sectPr>
   </w:body>
 </w:document>
+</file>
+
+<file path=word/endnotes.xml><?xml version="1.0" encoding="utf-8"?>
+<w:endnotes xmlns:wpc="http://schemas.microsoft.com/office/word/2010/wordprocessingCanvas" xmlns:mc="http://schemas.openxmlformats.org/markup-compatibility/2006" xmlns:o="urn:schemas-microsoft-com:office:office" xmlns:r="http://schemas.openxmlformats.org/officeDocument/2006/relationships" xmlns:m="http://schemas.openxmlformats.org/officeDocument/2006/math" xmlns:v="urn:schemas-microsoft-com:vml" xmlns:wp14="http://schemas.microsoft.com/office/word/2010/wordprocessingDrawing" xmlns:wp="http://schemas.openxmlformats.org/drawingml/2006/wordprocessingDrawing" xmlns:w10="urn:schemas-microsoft-com:office:word" xmlns:w="http://schemas.openxmlformats.org/wordprocessingml/2006/main" xmlns:w14="http://schemas.microsoft.com/office/word/2010/wordml" xmlns:w15="http://schemas.microsoft.com/office/word/2012/wordml" xmlns:wpg="http://schemas.microsoft.com/office/word/2010/wordprocessingGroup" xmlns:wpi="http://schemas.microsoft.com/office/word/2010/wordprocessingInk" xmlns:wne="http://schemas.microsoft.com/office/word/2006/wordml" xmlns:wps="http://schemas.microsoft.com/office/word/2010/wordprocessingShape" mc:Ignorable="w14 w15 wp14">
+  <w:endnote w:type="separator" w:id="-1">
+    <w:p>
+      <w:pPr>
+        <w:spacing w:after="0" w:line="240" w:lineRule="auto"/>
+      </w:pPr>
+      <w:r>
+        <w:separator/>
+      </w:r>
+    </w:p>
+  </w:endnote>
+  <w:endnote w:type="continuationSeparator" w:id="0">
+    <w:p>
+      <w:pPr>
+        <w:spacing w:after="0" w:line="240" w:lineRule="auto"/>
+      </w:pPr>
+      <w:r>
+        <w:continuationSeparator/>
+      </w:r>
+    </w:p>
+  </w:endnote>
+</w:endnotes>
+</file>
+
+<file path=word/footnotes.xml><?xml version="1.0" encoding="utf-8"?>
+<w:footnotes xmlns:wpc="http://schemas.microsoft.com/office/word/2010/wordprocessingCanvas" xmlns:mc="http://schemas.openxmlformats.org/markup-compatibility/2006" xmlns:o="urn:schemas-microsoft-com:office:office" xmlns:r="http://schemas.openxmlformats.org/officeDocument/2006/relationships" xmlns:m="http://schemas.openxmlformats.org/officeDocument/2006/math" xmlns:v="urn:schemas-microsoft-com:vml" xmlns:wp14="http://schemas.microsoft.com/office/word/2010/wordprocessingDrawing" xmlns:wp="http://schemas.openxmlformats.org/drawingml/2006/wordprocessingDrawing" xmlns:w10="urn:schemas-microsoft-com:office:word" xmlns:w="http://schemas.openxmlformats.org/wordprocessingml/2006/main" xmlns:w14="http://schemas.microsoft.com/office/word/2010/wordml" xmlns:w15="http://schemas.microsoft.com/office/word/2012/wordml" xmlns:wpg="http://schemas.microsoft.com/office/word/2010/wordprocessingGroup" xmlns:wpi="http://schemas.microsoft.com/office/word/2010/wordprocessingInk" xmlns:wne="http://schemas.microsoft.com/office/word/2006/wordml" xmlns:wps="http://schemas.microsoft.com/office/word/2010/wordprocessingShape" mc:Ignorable="w14 w15 wp14">
+  <w:footnote w:type="separator" w:id="-1">
+    <w:p>
+      <w:pPr>
+        <w:spacing w:after="0" w:line="240" w:lineRule="auto"/>
+      </w:pPr>
+      <w:r>
+        <w:separator/>
+      </w:r>
+    </w:p>
+  </w:footnote>
+  <w:footnote w:type="continuationSeparator" w:id="0">
+    <w:p>
+      <w:pPr>
+        <w:spacing w:after="0" w:line="240" w:lineRule="auto"/>
+      </w:pPr>
+      <w:r>
+        <w:continuationSeparator/>
+      </w:r>
+    </w:p>
+  </w:footnote>
+</w:footnotes>
 </file>
 
 <file path=word/numbering.xml><?xml version="1.0" encoding="utf-8"?>
@@ -3528,6 +3578,50 @@
       <w:contextualSpacing/>
     </w:pPr>
   </w:style>
+  <w:style w:type="paragraph" w:styleId="Kopfzeile">
+    <w:name w:val="header"/>
+    <w:basedOn w:val="Standard"/>
+    <w:link w:val="KopfzeileZchn"/>
+    <w:uiPriority w:val="99"/>
+    <w:unhideWhenUsed/>
+    <w:rsid w:val="0041032B"/>
+    <w:pPr>
+      <w:tabs>
+        <w:tab w:val="center" w:pos="4536"/>
+        <w:tab w:val="right" w:pos="9072"/>
+      </w:tabs>
+      <w:spacing w:after="0" w:line="240" w:lineRule="auto"/>
+    </w:pPr>
+  </w:style>
+  <w:style w:type="character" w:customStyle="1" w:styleId="KopfzeileZchn">
+    <w:name w:val="Kopfzeile Zchn"/>
+    <w:basedOn w:val="Absatz-Standardschriftart"/>
+    <w:link w:val="Kopfzeile"/>
+    <w:uiPriority w:val="99"/>
+    <w:rsid w:val="0041032B"/>
+  </w:style>
+  <w:style w:type="paragraph" w:styleId="Fuzeile">
+    <w:name w:val="footer"/>
+    <w:basedOn w:val="Standard"/>
+    <w:link w:val="FuzeileZchn"/>
+    <w:uiPriority w:val="99"/>
+    <w:unhideWhenUsed/>
+    <w:rsid w:val="0041032B"/>
+    <w:pPr>
+      <w:tabs>
+        <w:tab w:val="center" w:pos="4536"/>
+        <w:tab w:val="right" w:pos="9072"/>
+      </w:tabs>
+      <w:spacing w:after="0" w:line="240" w:lineRule="auto"/>
+    </w:pPr>
+  </w:style>
+  <w:style w:type="character" w:customStyle="1" w:styleId="FuzeileZchn">
+    <w:name w:val="Fußzeile Zchn"/>
+    <w:basedOn w:val="Absatz-Standardschriftart"/>
+    <w:link w:val="Fuzeile"/>
+    <w:uiPriority w:val="99"/>
+    <w:rsid w:val="0041032B"/>
+  </w:style>
 </w:styles>
 </file>
 
@@ -4545,37 +4639,37 @@
     </dgm:pt>
   </dgm:ptLst>
   <dgm:cxnLst>
-    <dgm:cxn modelId="{45A7600D-4208-4F10-8565-210DDFF0D778}" type="presOf" srcId="{741AF84A-C6E3-452B-A062-F67DE766B617}" destId="{264E4082-95E4-4EF7-85A4-4A8C803C4678}" srcOrd="0" destOrd="0" presId="urn:microsoft.com/office/officeart/2005/8/layout/process1"/>
-    <dgm:cxn modelId="{82F5A52B-9CCE-4F68-9F97-0D71EAFFD563}" type="presOf" srcId="{1FDAA3D7-D020-421B-871B-8AE4E2B26C2D}" destId="{2FC7083F-B198-4DDF-9DEC-3C61A2707173}" srcOrd="1" destOrd="0" presId="urn:microsoft.com/office/officeart/2005/8/layout/process1"/>
-    <dgm:cxn modelId="{DA6A12FD-07EA-4716-ADDC-3199244A89E0}" type="presOf" srcId="{1FDAA3D7-D020-421B-871B-8AE4E2B26C2D}" destId="{EA74597D-8483-4FA7-9506-F24601FB0D8B}" srcOrd="0" destOrd="0" presId="urn:microsoft.com/office/officeart/2005/8/layout/process1"/>
-    <dgm:cxn modelId="{AA6696E6-E142-4164-9211-6C9509D4C096}" type="presOf" srcId="{F3342D4A-31F1-4CCF-B6EC-ECFD2E77B3DA}" destId="{AEEA1237-52BA-4747-9B42-DFF9CC312F77}" srcOrd="0" destOrd="0" presId="urn:microsoft.com/office/officeart/2005/8/layout/process1"/>
+    <dgm:cxn modelId="{05A3FB69-4740-44AF-A47C-156E38D71BDC}" type="presOf" srcId="{1FDAA3D7-D020-421B-871B-8AE4E2B26C2D}" destId="{2FC7083F-B198-4DDF-9DEC-3C61A2707173}" srcOrd="1" destOrd="0" presId="urn:microsoft.com/office/officeart/2005/8/layout/process1"/>
+    <dgm:cxn modelId="{379126EF-0968-4553-A79E-BFA08B4E5706}" type="presOf" srcId="{1059424C-2E6B-4536-874D-FD99D11D2332}" destId="{46061D23-84FB-4869-8E98-316BDF968106}" srcOrd="0" destOrd="0" presId="urn:microsoft.com/office/officeart/2005/8/layout/process1"/>
+    <dgm:cxn modelId="{0F29A54B-0F31-4F66-A3E8-DDDE3B44D024}" type="presOf" srcId="{C2F49745-5D08-4E06-A62B-576A25816EE8}" destId="{C2E8B7F8-7B81-4FFF-999D-5517694A21B2}" srcOrd="0" destOrd="0" presId="urn:microsoft.com/office/officeart/2005/8/layout/process1"/>
+    <dgm:cxn modelId="{E6BF9ABA-2EEA-40DB-B0CC-438A769B8B98}" type="presOf" srcId="{1E856A4E-CC9F-4003-AA68-00B35152C74F}" destId="{E7B67C46-8401-491E-BAEE-0BF9FB67AA0D}" srcOrd="0" destOrd="0" presId="urn:microsoft.com/office/officeart/2005/8/layout/process1"/>
+    <dgm:cxn modelId="{BB86CC58-FBE1-4A6F-98B7-4C3D4DA1303C}" type="presOf" srcId="{C2F49745-5D08-4E06-A62B-576A25816EE8}" destId="{BCBA8F0B-025A-4300-B48D-2E25CED70261}" srcOrd="1" destOrd="0" presId="urn:microsoft.com/office/officeart/2005/8/layout/process1"/>
+    <dgm:cxn modelId="{178E29E2-6A0F-4DD6-8050-0CF5D988B537}" srcId="{741AF84A-C6E3-452B-A062-F67DE766B617}" destId="{9EF68604-1886-4A61-840A-A3DF50BC88A9}" srcOrd="0" destOrd="0" parTransId="{DDE95AB7-53DF-4BB4-AC96-2D67305FA487}" sibTransId="{C2F49745-5D08-4E06-A62B-576A25816EE8}"/>
+    <dgm:cxn modelId="{D24A92E8-B5F7-4086-A00E-CE804269FDCF}" type="presOf" srcId="{F2774C98-969B-477C-93C2-2F1FF512575F}" destId="{14D2A14C-C9ED-4886-97D6-3A37414376EC}" srcOrd="0" destOrd="0" presId="urn:microsoft.com/office/officeart/2005/8/layout/process1"/>
+    <dgm:cxn modelId="{DB1DC574-38BF-4C8E-B5A0-4D974513BCCB}" type="presOf" srcId="{F3342D4A-31F1-4CCF-B6EC-ECFD2E77B3DA}" destId="{5B8CA32D-E189-427C-9C41-91ED206F6C6F}" srcOrd="1" destOrd="0" presId="urn:microsoft.com/office/officeart/2005/8/layout/process1"/>
+    <dgm:cxn modelId="{E492C1BA-0702-4C35-B138-38B884177A1D}" type="presOf" srcId="{741AF84A-C6E3-452B-A062-F67DE766B617}" destId="{264E4082-95E4-4EF7-85A4-4A8C803C4678}" srcOrd="0" destOrd="0" presId="urn:microsoft.com/office/officeart/2005/8/layout/process1"/>
+    <dgm:cxn modelId="{E25503A4-D8E3-483D-ABEC-8578CEFD1CA7}" type="presOf" srcId="{9EF68604-1886-4A61-840A-A3DF50BC88A9}" destId="{45723DA1-38B4-434A-86D4-0809BADBA8B3}" srcOrd="0" destOrd="0" presId="urn:microsoft.com/office/officeart/2005/8/layout/process1"/>
+    <dgm:cxn modelId="{C84A4B65-EAFA-43CA-8732-BED5C0E1719C}" type="presOf" srcId="{1FDAA3D7-D020-421B-871B-8AE4E2B26C2D}" destId="{EA74597D-8483-4FA7-9506-F24601FB0D8B}" srcOrd="0" destOrd="0" presId="urn:microsoft.com/office/officeart/2005/8/layout/process1"/>
     <dgm:cxn modelId="{A67F171E-9D7C-4D3C-87A1-2D8B313C96B0}" srcId="{741AF84A-C6E3-452B-A062-F67DE766B617}" destId="{1059424C-2E6B-4536-874D-FD99D11D2332}" srcOrd="1" destOrd="0" parTransId="{244FD076-B5A4-4B21-92B7-16D1023DA4B2}" sibTransId="{1FDAA3D7-D020-421B-871B-8AE4E2B26C2D}"/>
-    <dgm:cxn modelId="{AB4F6D45-5D36-45E8-9824-44D5F88B07B6}" type="presOf" srcId="{F2774C98-969B-477C-93C2-2F1FF512575F}" destId="{14D2A14C-C9ED-4886-97D6-3A37414376EC}" srcOrd="0" destOrd="0" presId="urn:microsoft.com/office/officeart/2005/8/layout/process1"/>
+    <dgm:cxn modelId="{F26A2B7E-98E4-4932-B981-C44874A1B40F}" type="presOf" srcId="{F3342D4A-31F1-4CCF-B6EC-ECFD2E77B3DA}" destId="{AEEA1237-52BA-4747-9B42-DFF9CC312F77}" srcOrd="0" destOrd="0" presId="urn:microsoft.com/office/officeart/2005/8/layout/process1"/>
+    <dgm:cxn modelId="{B60DCEDE-636D-49F4-BB2E-E0DFD398D43C}" srcId="{741AF84A-C6E3-452B-A062-F67DE766B617}" destId="{1E856A4E-CC9F-4003-AA68-00B35152C74F}" srcOrd="2" destOrd="0" parTransId="{331D1DFD-DCF1-478A-AF3F-A550D5B5F45C}" sibTransId="{F3342D4A-31F1-4CCF-B6EC-ECFD2E77B3DA}"/>
     <dgm:cxn modelId="{BE2A4444-E5C4-4C02-B043-D84510510723}" srcId="{741AF84A-C6E3-452B-A062-F67DE766B617}" destId="{F2774C98-969B-477C-93C2-2F1FF512575F}" srcOrd="3" destOrd="0" parTransId="{EF77A9A4-752A-4CB5-A5C6-2B96904927E3}" sibTransId="{9746F401-1AB8-4436-A263-BB04E9EBA3E9}"/>
-    <dgm:cxn modelId="{4D90E0C3-90CC-4832-A735-5E77E77B6452}" type="presOf" srcId="{9EF68604-1886-4A61-840A-A3DF50BC88A9}" destId="{45723DA1-38B4-434A-86D4-0809BADBA8B3}" srcOrd="0" destOrd="0" presId="urn:microsoft.com/office/officeart/2005/8/layout/process1"/>
-    <dgm:cxn modelId="{3C4AAD78-BC36-46DC-93CF-2C91040943DF}" type="presOf" srcId="{C2F49745-5D08-4E06-A62B-576A25816EE8}" destId="{BCBA8F0B-025A-4300-B48D-2E25CED70261}" srcOrd="1" destOrd="0" presId="urn:microsoft.com/office/officeart/2005/8/layout/process1"/>
-    <dgm:cxn modelId="{C694EB97-D1C7-4937-A98B-FD5D687F252B}" type="presOf" srcId="{C2F49745-5D08-4E06-A62B-576A25816EE8}" destId="{C2E8B7F8-7B81-4FFF-999D-5517694A21B2}" srcOrd="0" destOrd="0" presId="urn:microsoft.com/office/officeart/2005/8/layout/process1"/>
-    <dgm:cxn modelId="{B60DCEDE-636D-49F4-BB2E-E0DFD398D43C}" srcId="{741AF84A-C6E3-452B-A062-F67DE766B617}" destId="{1E856A4E-CC9F-4003-AA68-00B35152C74F}" srcOrd="2" destOrd="0" parTransId="{331D1DFD-DCF1-478A-AF3F-A550D5B5F45C}" sibTransId="{F3342D4A-31F1-4CCF-B6EC-ECFD2E77B3DA}"/>
-    <dgm:cxn modelId="{1BEA4A39-867C-4F73-B5B2-DEA83AC9EBC8}" type="presOf" srcId="{1E856A4E-CC9F-4003-AA68-00B35152C74F}" destId="{E7B67C46-8401-491E-BAEE-0BF9FB67AA0D}" srcOrd="0" destOrd="0" presId="urn:microsoft.com/office/officeart/2005/8/layout/process1"/>
-    <dgm:cxn modelId="{DE6E64AC-ABC1-4615-8BED-CF736F8DA0DE}" type="presOf" srcId="{1059424C-2E6B-4536-874D-FD99D11D2332}" destId="{46061D23-84FB-4869-8E98-316BDF968106}" srcOrd="0" destOrd="0" presId="urn:microsoft.com/office/officeart/2005/8/layout/process1"/>
-    <dgm:cxn modelId="{3AFA4682-F548-4313-8DDE-89731E3B48A4}" type="presOf" srcId="{F3342D4A-31F1-4CCF-B6EC-ECFD2E77B3DA}" destId="{5B8CA32D-E189-427C-9C41-91ED206F6C6F}" srcOrd="1" destOrd="0" presId="urn:microsoft.com/office/officeart/2005/8/layout/process1"/>
-    <dgm:cxn modelId="{178E29E2-6A0F-4DD6-8050-0CF5D988B537}" srcId="{741AF84A-C6E3-452B-A062-F67DE766B617}" destId="{9EF68604-1886-4A61-840A-A3DF50BC88A9}" srcOrd="0" destOrd="0" parTransId="{DDE95AB7-53DF-4BB4-AC96-2D67305FA487}" sibTransId="{C2F49745-5D08-4E06-A62B-576A25816EE8}"/>
-    <dgm:cxn modelId="{05A1F77F-3B7A-4F7A-968C-9DD9D4D77C45}" type="presParOf" srcId="{264E4082-95E4-4EF7-85A4-4A8C803C4678}" destId="{45723DA1-38B4-434A-86D4-0809BADBA8B3}" srcOrd="0" destOrd="0" presId="urn:microsoft.com/office/officeart/2005/8/layout/process1"/>
-    <dgm:cxn modelId="{0B884D5E-8B1A-4A4E-B7A0-FED256A72CFB}" type="presParOf" srcId="{264E4082-95E4-4EF7-85A4-4A8C803C4678}" destId="{C2E8B7F8-7B81-4FFF-999D-5517694A21B2}" srcOrd="1" destOrd="0" presId="urn:microsoft.com/office/officeart/2005/8/layout/process1"/>
-    <dgm:cxn modelId="{863C6CB4-1907-40BE-9162-3B3DC31140B7}" type="presParOf" srcId="{C2E8B7F8-7B81-4FFF-999D-5517694A21B2}" destId="{BCBA8F0B-025A-4300-B48D-2E25CED70261}" srcOrd="0" destOrd="0" presId="urn:microsoft.com/office/officeart/2005/8/layout/process1"/>
-    <dgm:cxn modelId="{24E2D798-48F4-4833-9306-712C3F4EE046}" type="presParOf" srcId="{264E4082-95E4-4EF7-85A4-4A8C803C4678}" destId="{46061D23-84FB-4869-8E98-316BDF968106}" srcOrd="2" destOrd="0" presId="urn:microsoft.com/office/officeart/2005/8/layout/process1"/>
-    <dgm:cxn modelId="{13446ABC-899E-4563-9AFE-CE5CE8E28975}" type="presParOf" srcId="{264E4082-95E4-4EF7-85A4-4A8C803C4678}" destId="{EA74597D-8483-4FA7-9506-F24601FB0D8B}" srcOrd="3" destOrd="0" presId="urn:microsoft.com/office/officeart/2005/8/layout/process1"/>
-    <dgm:cxn modelId="{1242F681-7049-444F-955D-354A0CD22CBC}" type="presParOf" srcId="{EA74597D-8483-4FA7-9506-F24601FB0D8B}" destId="{2FC7083F-B198-4DDF-9DEC-3C61A2707173}" srcOrd="0" destOrd="0" presId="urn:microsoft.com/office/officeart/2005/8/layout/process1"/>
-    <dgm:cxn modelId="{E3F0C118-C25F-4AB7-B2A6-681CB2399FA0}" type="presParOf" srcId="{264E4082-95E4-4EF7-85A4-4A8C803C4678}" destId="{E7B67C46-8401-491E-BAEE-0BF9FB67AA0D}" srcOrd="4" destOrd="0" presId="urn:microsoft.com/office/officeart/2005/8/layout/process1"/>
-    <dgm:cxn modelId="{E8CA03A0-D9EB-479D-BDE7-4B63ADEEEAFF}" type="presParOf" srcId="{264E4082-95E4-4EF7-85A4-4A8C803C4678}" destId="{AEEA1237-52BA-4747-9B42-DFF9CC312F77}" srcOrd="5" destOrd="0" presId="urn:microsoft.com/office/officeart/2005/8/layout/process1"/>
-    <dgm:cxn modelId="{33C161E9-14A2-4087-9225-198F70E38EBC}" type="presParOf" srcId="{AEEA1237-52BA-4747-9B42-DFF9CC312F77}" destId="{5B8CA32D-E189-427C-9C41-91ED206F6C6F}" srcOrd="0" destOrd="0" presId="urn:microsoft.com/office/officeart/2005/8/layout/process1"/>
-    <dgm:cxn modelId="{28C1AA3F-DF66-497A-8AA0-C704D9CC4C44}" type="presParOf" srcId="{264E4082-95E4-4EF7-85A4-4A8C803C4678}" destId="{14D2A14C-C9ED-4886-97D6-3A37414376EC}" srcOrd="6" destOrd="0" presId="urn:microsoft.com/office/officeart/2005/8/layout/process1"/>
+    <dgm:cxn modelId="{DB97E57F-DFC8-4C84-ABF1-48A7C03B0A3A}" type="presParOf" srcId="{264E4082-95E4-4EF7-85A4-4A8C803C4678}" destId="{45723DA1-38B4-434A-86D4-0809BADBA8B3}" srcOrd="0" destOrd="0" presId="urn:microsoft.com/office/officeart/2005/8/layout/process1"/>
+    <dgm:cxn modelId="{2271C9A2-9FC0-4423-AA6D-BB6E1C5E087A}" type="presParOf" srcId="{264E4082-95E4-4EF7-85A4-4A8C803C4678}" destId="{C2E8B7F8-7B81-4FFF-999D-5517694A21B2}" srcOrd="1" destOrd="0" presId="urn:microsoft.com/office/officeart/2005/8/layout/process1"/>
+    <dgm:cxn modelId="{A74AC890-078E-4BB3-A28E-7012EEA25D0E}" type="presParOf" srcId="{C2E8B7F8-7B81-4FFF-999D-5517694A21B2}" destId="{BCBA8F0B-025A-4300-B48D-2E25CED70261}" srcOrd="0" destOrd="0" presId="urn:microsoft.com/office/officeart/2005/8/layout/process1"/>
+    <dgm:cxn modelId="{9A0AA5F9-13CA-406F-9535-341F343F03B9}" type="presParOf" srcId="{264E4082-95E4-4EF7-85A4-4A8C803C4678}" destId="{46061D23-84FB-4869-8E98-316BDF968106}" srcOrd="2" destOrd="0" presId="urn:microsoft.com/office/officeart/2005/8/layout/process1"/>
+    <dgm:cxn modelId="{BDD3C469-23A4-4E89-BF83-CE48462C1277}" type="presParOf" srcId="{264E4082-95E4-4EF7-85A4-4A8C803C4678}" destId="{EA74597D-8483-4FA7-9506-F24601FB0D8B}" srcOrd="3" destOrd="0" presId="urn:microsoft.com/office/officeart/2005/8/layout/process1"/>
+    <dgm:cxn modelId="{3F64E0B5-30CC-4FAB-9F76-E71879CD1F5F}" type="presParOf" srcId="{EA74597D-8483-4FA7-9506-F24601FB0D8B}" destId="{2FC7083F-B198-4DDF-9DEC-3C61A2707173}" srcOrd="0" destOrd="0" presId="urn:microsoft.com/office/officeart/2005/8/layout/process1"/>
+    <dgm:cxn modelId="{0C77FFC3-052C-4937-B130-45BB78CD8E75}" type="presParOf" srcId="{264E4082-95E4-4EF7-85A4-4A8C803C4678}" destId="{E7B67C46-8401-491E-BAEE-0BF9FB67AA0D}" srcOrd="4" destOrd="0" presId="urn:microsoft.com/office/officeart/2005/8/layout/process1"/>
+    <dgm:cxn modelId="{DC33D492-CD13-43C8-B818-42E3F05082F1}" type="presParOf" srcId="{264E4082-95E4-4EF7-85A4-4A8C803C4678}" destId="{AEEA1237-52BA-4747-9B42-DFF9CC312F77}" srcOrd="5" destOrd="0" presId="urn:microsoft.com/office/officeart/2005/8/layout/process1"/>
+    <dgm:cxn modelId="{00D6B98C-3623-4BB9-BF60-B4D1F341D32A}" type="presParOf" srcId="{AEEA1237-52BA-4747-9B42-DFF9CC312F77}" destId="{5B8CA32D-E189-427C-9C41-91ED206F6C6F}" srcOrd="0" destOrd="0" presId="urn:microsoft.com/office/officeart/2005/8/layout/process1"/>
+    <dgm:cxn modelId="{0BD5658D-2B2A-4400-A97A-DE70E56E2C09}" type="presParOf" srcId="{264E4082-95E4-4EF7-85A4-4A8C803C4678}" destId="{14D2A14C-C9ED-4886-97D6-3A37414376EC}" srcOrd="6" destOrd="0" presId="urn:microsoft.com/office/officeart/2005/8/layout/process1"/>
   </dgm:cxnLst>
   <dgm:bg/>
   <dgm:whole/>
   <dgm:extLst>
     <a:ext uri="http://schemas.microsoft.com/office/drawing/2008/diagram">
-      <dsp:dataModelExt xmlns:dsp="http://schemas.microsoft.com/office/drawing/2008/diagram" relId="rId11" minVer="http://schemas.openxmlformats.org/drawingml/2006/diagram"/>
+      <dsp:dataModelExt xmlns:dsp="http://schemas.microsoft.com/office/drawing/2008/diagram" relId="rId13" minVer="http://schemas.openxmlformats.org/drawingml/2006/diagram"/>
     </a:ext>
   </dgm:extLst>
 </dgm:dataModel>

</xml_diff>